<commit_message>
doku + readme verändert
</commit_message>
<xml_diff>
--- a/Hofstetter_Schadensrechner_Dokumentation.docx
+++ b/Hofstetter_Schadensrechner_Dokumentation.docx
@@ -502,7 +502,6 @@
           <w:noProof/>
           <w:kern w:val="2"/>
           <w:u w:val="none"/>
-          <w:lang/>
           <w14:ligatures w14:val="standardContextual"/>
         </w:rPr>
       </w:pPr>
@@ -561,7 +560,6 @@
           <w:noProof/>
           <w:kern w:val="2"/>
           <w:u w:val="none"/>
-          <w:lang/>
           <w14:ligatures w14:val="standardContextual"/>
         </w:rPr>
         <w:tab/>
@@ -629,7 +627,6 @@
           <w:noProof/>
           <w:kern w:val="2"/>
           <w:u w:val="none"/>
-          <w:lang/>
           <w14:ligatures w14:val="standardContextual"/>
         </w:rPr>
       </w:pPr>
@@ -650,7 +647,6 @@
           <w:noProof/>
           <w:kern w:val="2"/>
           <w:u w:val="none"/>
-          <w:lang/>
           <w14:ligatures w14:val="standardContextual"/>
         </w:rPr>
         <w:tab/>
@@ -719,7 +715,6 @@
           <w:noProof/>
           <w:kern w:val="2"/>
           <w:u w:val="none"/>
-          <w:lang/>
           <w14:ligatures w14:val="standardContextual"/>
         </w:rPr>
       </w:pPr>
@@ -728,7 +723,6 @@
           <w:rFonts w:asciiTheme="minorHAnsi" w:eastAsiaTheme="minorEastAsia" w:hAnsiTheme="minorHAnsi" w:cstheme="minorBidi"/>
           <w:noProof/>
           <w:kern w:val="2"/>
-          <w:lang/>
           <w14:ligatures w14:val="standardContextual"/>
         </w:rPr>
         <w:t>4</w:t>
@@ -741,7 +735,6 @@
           <w:noProof/>
           <w:kern w:val="2"/>
           <w:u w:val="none"/>
-          <w:lang/>
           <w14:ligatures w14:val="standardContextual"/>
         </w:rPr>
         <w:tab/>
@@ -1073,7 +1066,6 @@
       <w:pPr>
         <w:rPr>
           <w:rFonts w:ascii="Arial" w:hAnsi="Arial" w:cs="Arial"/>
-          <w:lang/>
         </w:rPr>
       </w:pPr>
     </w:p>
@@ -1133,11 +1125,56 @@
       <w:pPr>
         <w:rPr>
           <w:rFonts w:ascii="Arial" w:hAnsi="Arial" w:cs="Arial"/>
-        </w:rPr>
-      </w:pPr>
-      <w:r>
-        <w:rPr>
-          <w:rFonts w:ascii="Arial" w:hAnsi="Arial" w:cs="Arial"/>
+          <w:sz w:val="24"/>
+          <w:szCs w:val="24"/>
+        </w:rPr>
+      </w:pPr>
+      <w:r>
+        <w:rPr>
+          <w:rFonts w:ascii="Arial" w:hAnsi="Arial" w:cs="Arial"/>
+          <w:sz w:val="24"/>
+          <w:szCs w:val="24"/>
+        </w:rPr>
+        <w:t xml:space="preserve">Als </w:t>
+      </w:r>
+      <w:proofErr w:type="spellStart"/>
+      <w:r>
+        <w:rPr>
+          <w:rFonts w:ascii="Arial" w:hAnsi="Arial" w:cs="Arial"/>
+          <w:sz w:val="24"/>
+          <w:szCs w:val="24"/>
+        </w:rPr>
+        <w:t>Vorgehenmethode</w:t>
+      </w:r>
+      <w:proofErr w:type="spellEnd"/>
+      <w:r>
+        <w:rPr>
+          <w:rFonts w:ascii="Arial" w:hAnsi="Arial" w:cs="Arial"/>
+          <w:sz w:val="24"/>
+          <w:szCs w:val="24"/>
+        </w:rPr>
+        <w:t xml:space="preserve"> entschied ich mich für IPERKA und diese eher einfach ist.</w:t>
+      </w:r>
+    </w:p>
+    <w:p>
+      <w:pPr>
+        <w:rPr>
+          <w:rFonts w:ascii="Arial" w:hAnsi="Arial" w:cs="Arial"/>
+          <w:sz w:val="24"/>
+          <w:szCs w:val="24"/>
+        </w:rPr>
+      </w:pPr>
+    </w:p>
+    <w:p>
+      <w:pPr>
+        <w:rPr>
+          <w:rFonts w:ascii="Arial" w:hAnsi="Arial" w:cs="Arial"/>
+        </w:rPr>
+      </w:pPr>
+      <w:r>
+        <w:rPr>
+          <w:rFonts w:ascii="Arial" w:hAnsi="Arial" w:cs="Arial"/>
+          <w:noProof/>
         </w:rPr>
         <w:drawing>
           <wp:anchor distT="0" distB="0" distL="114300" distR="114300" simplePos="0" relativeHeight="251654656" behindDoc="0" locked="0" layoutInCell="1" allowOverlap="1" wp14:anchorId="5AF5F4A2" wp14:editId="25BD66DF">
@@ -1238,10 +1275,10 @@
       <w:r>
         <w:rPr>
           <w:rFonts w:ascii="Arial" w:hAnsi="Arial" w:cs="Arial"/>
-          <w:sz w:val="24"/>
-          <w:szCs w:val="24"/>
-        </w:rPr>
-        <w:lastRenderedPageBreak/>
+          <w:noProof/>
+          <w:sz w:val="24"/>
+          <w:szCs w:val="24"/>
+        </w:rPr>
         <w:drawing>
           <wp:anchor distT="0" distB="0" distL="114300" distR="114300" simplePos="0" relativeHeight="251661824" behindDoc="0" locked="0" layoutInCell="1" allowOverlap="1" wp14:anchorId="007283F1" wp14:editId="5A9F4CBE">
             <wp:simplePos x="0" y="0"/>
@@ -1442,6 +1479,68 @@
         </w:rPr>
         <w:t xml:space="preserve"> zurückholen. </w:t>
       </w:r>
+      <w:r>
+        <w:rPr>
+          <w:rFonts w:ascii="Arial" w:hAnsi="Arial" w:cs="Arial"/>
+          <w:sz w:val="24"/>
+          <w:szCs w:val="24"/>
+        </w:rPr>
+        <w:t xml:space="preserve">Jedoch habe ich am Anfang vergessen </w:t>
+      </w:r>
+      <w:proofErr w:type="spellStart"/>
+      <w:r>
+        <w:rPr>
+          <w:rFonts w:ascii="Arial" w:hAnsi="Arial" w:cs="Arial"/>
+          <w:sz w:val="24"/>
+          <w:szCs w:val="24"/>
+        </w:rPr>
+        <w:t>Commits</w:t>
+      </w:r>
+      <w:proofErr w:type="spellEnd"/>
+      <w:r>
+        <w:rPr>
+          <w:rFonts w:ascii="Arial" w:hAnsi="Arial" w:cs="Arial"/>
+          <w:sz w:val="24"/>
+          <w:szCs w:val="24"/>
+        </w:rPr>
+        <w:t xml:space="preserve"> zumachen und habe erst gegen Ende angefangen zu </w:t>
+      </w:r>
+      <w:proofErr w:type="spellStart"/>
+      <w:r>
+        <w:rPr>
+          <w:rFonts w:ascii="Arial" w:hAnsi="Arial" w:cs="Arial"/>
+          <w:sz w:val="24"/>
+          <w:szCs w:val="24"/>
+        </w:rPr>
+        <w:t>commiten</w:t>
+      </w:r>
+      <w:proofErr w:type="spellEnd"/>
+      <w:r>
+        <w:rPr>
+          <w:rFonts w:ascii="Arial" w:hAnsi="Arial" w:cs="Arial"/>
+          <w:sz w:val="24"/>
+          <w:szCs w:val="24"/>
+        </w:rPr>
+        <w:t xml:space="preserve">, dies ist auch </w:t>
+      </w:r>
+      <w:proofErr w:type="gramStart"/>
+      <w:r>
+        <w:rPr>
+          <w:rFonts w:ascii="Arial" w:hAnsi="Arial" w:cs="Arial"/>
+          <w:sz w:val="24"/>
+          <w:szCs w:val="24"/>
+        </w:rPr>
+        <w:t>etwas</w:t>
+      </w:r>
+      <w:proofErr w:type="gramEnd"/>
+      <w:r>
+        <w:rPr>
+          <w:rFonts w:ascii="Arial" w:hAnsi="Arial" w:cs="Arial"/>
+          <w:sz w:val="24"/>
+          <w:szCs w:val="24"/>
+        </w:rPr>
+        <w:t xml:space="preserve"> was ich unbedingt noch verbessern muss bei zukünftigen Arbeiten.</w:t>
+      </w:r>
     </w:p>
     <w:p>
       <w:pPr>
@@ -1463,6 +1562,7 @@
       <w:r>
         <w:rPr>
           <w:rFonts w:ascii="Arial" w:hAnsi="Arial" w:cs="Arial"/>
+          <w:noProof/>
           <w:sz w:val="24"/>
           <w:szCs w:val="24"/>
         </w:rPr>
@@ -1599,7 +1699,6 @@
           <w:sz w:val="24"/>
           <w:szCs w:val="24"/>
         </w:rPr>
-        <w:lastRenderedPageBreak/>
         <w:t xml:space="preserve">Ich habe mich für das Planungstool </w:t>
       </w:r>
       <w:proofErr w:type="spellStart"/>
@@ -1672,6 +1771,7 @@
       <w:r>
         <w:rPr>
           <w:rFonts w:ascii="Arial" w:hAnsi="Arial" w:cs="Arial"/>
+          <w:noProof/>
           <w:sz w:val="24"/>
           <w:szCs w:val="24"/>
         </w:rPr>
@@ -1791,9 +1891,11 @@
       <w:r>
         <w:rPr>
           <w:rFonts w:ascii="Arial" w:hAnsi="Arial" w:cs="Arial"/>
-          <w:sz w:val="24"/>
-          <w:szCs w:val="24"/>
-        </w:rPr>
+          <w:noProof/>
+          <w:sz w:val="24"/>
+          <w:szCs w:val="24"/>
+        </w:rPr>
+        <w:lastRenderedPageBreak/>
         <w:drawing>
           <wp:anchor distT="0" distB="0" distL="114300" distR="114300" simplePos="0" relativeHeight="251662848" behindDoc="0" locked="0" layoutInCell="1" allowOverlap="1" wp14:anchorId="2DBE20E6" wp14:editId="58B20D25">
             <wp:simplePos x="0" y="0"/>
@@ -1858,20 +1960,133 @@
           <w:sz w:val="24"/>
           <w:szCs w:val="24"/>
         </w:rPr>
-        <w:br w:type="page"/>
+        <w:t xml:space="preserve">Ich musste auch noch eine </w:t>
+      </w:r>
+      <w:proofErr w:type="spellStart"/>
+      <w:r>
+        <w:rPr>
+          <w:rFonts w:ascii="Arial" w:hAnsi="Arial" w:cs="Arial"/>
+          <w:sz w:val="24"/>
+          <w:szCs w:val="24"/>
+        </w:rPr>
+        <w:t>Usertstory</w:t>
+      </w:r>
+      <w:proofErr w:type="spellEnd"/>
+      <w:r>
+        <w:rPr>
+          <w:rFonts w:ascii="Arial" w:hAnsi="Arial" w:cs="Arial"/>
+          <w:sz w:val="24"/>
+          <w:szCs w:val="24"/>
+        </w:rPr>
+        <w:t xml:space="preserve"> erstellen, um zu </w:t>
+      </w:r>
+      <w:proofErr w:type="gramStart"/>
+      <w:r>
+        <w:rPr>
+          <w:rFonts w:ascii="Arial" w:hAnsi="Arial" w:cs="Arial"/>
+          <w:sz w:val="24"/>
+          <w:szCs w:val="24"/>
+        </w:rPr>
+        <w:t>definieren</w:t>
+      </w:r>
+      <w:proofErr w:type="gramEnd"/>
+      <w:r>
+        <w:rPr>
+          <w:rFonts w:ascii="Arial" w:hAnsi="Arial" w:cs="Arial"/>
+          <w:sz w:val="24"/>
+          <w:szCs w:val="24"/>
+        </w:rPr>
+        <w:t xml:space="preserve"> wie die Aufgabe dem Kunden hilft.</w:t>
       </w:r>
     </w:p>
     <w:p>
       <w:pPr>
-        <w:ind w:left="360"/>
-        <w:rPr>
-          <w:rFonts w:ascii="Arial" w:hAnsi="Arial" w:cs="Arial"/>
-          <w:iCs/>
-        </w:rPr>
-      </w:pPr>
+        <w:spacing w:after="0"/>
+        <w:jc w:val="left"/>
+        <w:rPr>
+          <w:rFonts w:ascii="Arial" w:hAnsi="Arial" w:cs="Arial"/>
+          <w:sz w:val="24"/>
+          <w:szCs w:val="24"/>
+        </w:rPr>
+      </w:pPr>
+      <w:r>
+        <w:rPr>
+          <w:rFonts w:ascii="Arial" w:hAnsi="Arial" w:cs="Arial"/>
+          <w:sz w:val="24"/>
+          <w:szCs w:val="24"/>
+        </w:rPr>
+        <w:drawing>
+          <wp:anchor distT="0" distB="0" distL="114300" distR="114300" simplePos="0" relativeHeight="251665920" behindDoc="0" locked="0" layoutInCell="1" allowOverlap="1" wp14:anchorId="58A6932E" wp14:editId="7654E423">
+            <wp:simplePos x="0" y="0"/>
+            <wp:positionH relativeFrom="page">
+              <wp:align>center</wp:align>
+            </wp:positionH>
+            <wp:positionV relativeFrom="paragraph">
+              <wp:posOffset>104503</wp:posOffset>
+            </wp:positionV>
+            <wp:extent cx="3848637" cy="4515480"/>
+            <wp:effectExtent l="0" t="0" r="0" b="0"/>
+            <wp:wrapThrough wrapText="bothSides">
+              <wp:wrapPolygon edited="0">
+                <wp:start x="0" y="0"/>
+                <wp:lineTo x="0" y="21509"/>
+                <wp:lineTo x="21493" y="21509"/>
+                <wp:lineTo x="21493" y="0"/>
+                <wp:lineTo x="0" y="0"/>
+              </wp:wrapPolygon>
+            </wp:wrapThrough>
+            <wp:docPr id="1049612985" name="Grafik 1" descr="Ein Bild, das Text, Klebezettel, Schrift, Papierprodukt enthält.&#10;&#10;Automatisch generierte Beschreibung"/>
+            <wp:cNvGraphicFramePr>
+              <a:graphicFrameLocks xmlns:a="http://schemas.openxmlformats.org/drawingml/2006/main" noChangeAspect="1"/>
+            </wp:cNvGraphicFramePr>
+            <a:graphic xmlns:a="http://schemas.openxmlformats.org/drawingml/2006/main">
+              <a:graphicData uri="http://schemas.openxmlformats.org/drawingml/2006/picture">
+                <pic:pic xmlns:pic="http://schemas.openxmlformats.org/drawingml/2006/picture">
+                  <pic:nvPicPr>
+                    <pic:cNvPr id="1049612985" name="Grafik 1" descr="Ein Bild, das Text, Klebezettel, Schrift, Papierprodukt enthält.&#10;&#10;Automatisch generierte Beschreibung"/>
+                    <pic:cNvPicPr/>
+                  </pic:nvPicPr>
+                  <pic:blipFill>
+                    <a:blip r:embed="rId14"/>
+                    <a:stretch>
+                      <a:fillRect/>
+                    </a:stretch>
+                  </pic:blipFill>
+                  <pic:spPr>
+                    <a:xfrm>
+                      <a:off x="0" y="0"/>
+                      <a:ext cx="3848637" cy="4515480"/>
+                    </a:xfrm>
+                    <a:prstGeom prst="rect">
+                      <a:avLst/>
+                    </a:prstGeom>
+                  </pic:spPr>
+                </pic:pic>
+              </a:graphicData>
+            </a:graphic>
+          </wp:anchor>
+        </w:drawing>
+      </w:r>
+      <w:r>
+        <w:rPr>
+          <w:rFonts w:ascii="Arial" w:hAnsi="Arial" w:cs="Arial"/>
+          <w:sz w:val="24"/>
+          <w:szCs w:val="24"/>
+        </w:rPr>
+        <w:br w:type="page"/>
+      </w:r>
     </w:p>
     <w:p>
       <w:pPr>
+        <w:ind w:left="360"/>
+        <w:rPr>
+          <w:rFonts w:ascii="Arial" w:hAnsi="Arial" w:cs="Arial"/>
+          <w:iCs/>
+        </w:rPr>
+      </w:pPr>
+    </w:p>
+    <w:p>
+      <w:pPr>
         <w:pStyle w:val="berschrift1"/>
         <w:rPr>
           <w:rFonts w:ascii="Arial" w:hAnsi="Arial" w:cs="Arial"/>
@@ -1906,14 +2121,43 @@
       </w:r>
       <w:bookmarkEnd w:id="2"/>
     </w:p>
+    <w:p/>
     <w:p>
-      <w:pPr>
-        <w:ind w:left="360"/>
-        <w:rPr>
-          <w:rFonts w:ascii="Arial" w:hAnsi="Arial" w:cs="Arial"/>
-          <w:iCs/>
-        </w:rPr>
-      </w:pPr>
+      <w:r>
+        <w:t xml:space="preserve">Ich fand das Projekt an sich nicht schlecht, ich hätte mir jedoch ein wenig mehr Informationen zur Umsetzung des Projektes gewünscht. </w:t>
+      </w:r>
+      <w:proofErr w:type="spellStart"/>
+      <w:r>
+        <w:t>Aandererseits</w:t>
+      </w:r>
+      <w:proofErr w:type="spellEnd"/>
+      <w:r>
+        <w:t xml:space="preserve"> hätte ich dann nicht so viel </w:t>
+      </w:r>
+      <w:r>
+        <w:t xml:space="preserve">selbst entscheiden können. Durch dieses Projekt habe ich wieder mehr Spass </w:t>
+      </w:r>
+      <w:proofErr w:type="gramStart"/>
+      <w:r>
+        <w:t xml:space="preserve">am </w:t>
+      </w:r>
+      <w:proofErr w:type="spellStart"/>
+      <w:r>
+        <w:t>programmieren</w:t>
+      </w:r>
+      <w:proofErr w:type="spellEnd"/>
+      <w:proofErr w:type="gramEnd"/>
+      <w:r>
+        <w:t xml:space="preserve"> gefunden und werde in Zukunft öfters eigene Projekte </w:t>
+      </w:r>
+      <w:proofErr w:type="spellStart"/>
+      <w:r>
+        <w:t>kreiiren</w:t>
+      </w:r>
+      <w:proofErr w:type="spellEnd"/>
+      <w:r>
+        <w:t>. Manchmal war ich jedoch auch mit dem Kopf am Ende, weil ich einfach keine Lösung gefunden, dies war sehr frustrierend. Abschliessend fand ich das Projekt also gar nicht so schlecht wie ich es am Anfang vermutete. Für zukünftige Arbeiten wünsche ich mir jedoch ein interessanteres Thema, je nachdem auch eines welches ich selbst wählen kann.</w:t>
+      </w:r>
     </w:p>
     <w:p>
       <w:pPr>
@@ -2115,6 +2359,15 @@
     </w:p>
     <w:p>
       <w:pPr>
+        <w:ind w:left="360"/>
+        <w:rPr>
+          <w:rFonts w:ascii="Arial" w:hAnsi="Arial" w:cs="Arial"/>
+          <w:iCs/>
+        </w:rPr>
+      </w:pPr>
+    </w:p>
+    <w:p>
+      <w:pPr>
         <w:rPr>
           <w:rFonts w:ascii="Arial" w:hAnsi="Arial" w:cs="Arial"/>
           <w:sz w:val="24"/>
@@ -2123,12 +2376,8 @@
       </w:pPr>
     </w:p>
     <w:sectPr>
-      <w:headerReference w:type="even" r:id="rId14"/>
       <w:headerReference w:type="default" r:id="rId15"/>
-      <w:footerReference w:type="even" r:id="rId16"/>
-      <w:footerReference w:type="default" r:id="rId17"/>
-      <w:headerReference w:type="first" r:id="rId18"/>
-      <w:footerReference w:type="first" r:id="rId19"/>
+      <w:footerReference w:type="default" r:id="rId16"/>
       <w:pgSz w:w="11907" w:h="16840" w:code="9"/>
       <w:pgMar w:top="567" w:right="851" w:bottom="567" w:left="1134" w:header="720" w:footer="205" w:gutter="0"/>
       <w:cols w:space="720"/>
@@ -2163,16 +2412,6 @@
 </file>
 
 <file path=word/footer1.xml><?xml version="1.0" encoding="utf-8"?>
-<w:ftr xmlns:wpc="http://schemas.microsoft.com/office/word/2010/wordprocessingCanvas" xmlns:cx="http://schemas.microsoft.com/office/drawing/2014/chartex" xmlns:cx1="http://schemas.microsoft.com/office/drawing/2015/9/8/chartex" xmlns:cx2="http://schemas.microsoft.com/office/drawing/2015/10/21/chartex" xmlns:cx3="http://schemas.microsoft.com/office/drawing/2016/5/9/chartex" xmlns:cx4="http://schemas.microsoft.com/office/drawing/2016/5/10/chartex" xmlns:cx5="http://schemas.microsoft.com/office/drawing/2016/5/11/chartex" xmlns:cx6="http://schemas.microsoft.com/office/drawing/2016/5/12/chartex" xmlns:cx7="http://schemas.microsoft.com/office/drawing/2016/5/13/chartex" xmlns:cx8="http://schemas.microsoft.com/office/drawing/2016/5/14/chartex" xmlns:mc="http://schemas.openxmlformats.org/markup-compatibility/2006" xmlns:aink="http://schemas.microsoft.com/office/drawing/2016/ink" xmlns:am3d="http://schemas.microsoft.com/office/drawing/2017/model3d" xmlns:o="urn:schemas-microsoft-com:office:office" xmlns:oel="http://schemas.microsoft.com/office/2019/extlst" xmlns:r="http://schemas.openxmlformats.org/officeDocument/2006/relationships" xmlns:m="http://schemas.openxmlformats.org/officeDocument/2006/math" xmlns:v="urn:schemas-microsoft-com:vml" xmlns:wp14="http://schemas.microsoft.com/office/word/2010/wordprocessingDrawing" xmlns:wp="http://schemas.openxmlformats.org/drawingml/2006/wordprocessingDrawing" xmlns:w10="urn:schemas-microsoft-com:office:word" xmlns:w="http://schemas.openxmlformats.org/wordprocessingml/2006/main" xmlns:w14="http://schemas.microsoft.com/office/word/2010/wordml" xmlns:w15="http://schemas.microsoft.com/office/word/2012/wordml" xmlns:w16cex="http://schemas.microsoft.com/office/word/2018/wordml/cex" xmlns:w16cid="http://schemas.microsoft.com/office/word/2016/wordml/cid" xmlns:w16="http://schemas.microsoft.com/office/word/2018/wordml" xmlns:w16du="http://schemas.microsoft.com/office/word/2023/wordml/word16du" xmlns:w16sdtdh="http://schemas.microsoft.com/office/word/2020/wordml/sdtdatahash" xmlns:w16se="http://schemas.microsoft.com/office/word/2015/wordml/symex" xmlns:wpg="http://schemas.microsoft.com/office/word/2010/wordprocessingGroup" xmlns:wpi="http://schemas.microsoft.com/office/word/2010/wordprocessingInk" xmlns:wne="http://schemas.microsoft.com/office/word/2006/wordml" xmlns:wps="http://schemas.microsoft.com/office/word/2010/wordprocessingShape" mc:Ignorable="w14 w15 w16se w16cid w16 w16cex w16sdtdh wp14">
-  <w:p>
-    <w:pPr>
-      <w:pStyle w:val="Fuzeile"/>
-    </w:pPr>
-  </w:p>
-</w:ftr>
-</file>
-
-<file path=word/footer2.xml><?xml version="1.0" encoding="utf-8"?>
 <w:ftr xmlns:wpc="http://schemas.microsoft.com/office/word/2010/wordprocessingCanvas" xmlns:cx="http://schemas.microsoft.com/office/drawing/2014/chartex" xmlns:cx1="http://schemas.microsoft.com/office/drawing/2015/9/8/chartex" xmlns:cx2="http://schemas.microsoft.com/office/drawing/2015/10/21/chartex" xmlns:cx3="http://schemas.microsoft.com/office/drawing/2016/5/9/chartex" xmlns:cx4="http://schemas.microsoft.com/office/drawing/2016/5/10/chartex" xmlns:cx5="http://schemas.microsoft.com/office/drawing/2016/5/11/chartex" xmlns:cx6="http://schemas.microsoft.com/office/drawing/2016/5/12/chartex" xmlns:cx7="http://schemas.microsoft.com/office/drawing/2016/5/13/chartex" xmlns:cx8="http://schemas.microsoft.com/office/drawing/2016/5/14/chartex" xmlns:mc="http://schemas.openxmlformats.org/markup-compatibility/2006" xmlns:aink="http://schemas.microsoft.com/office/drawing/2016/ink" xmlns:am3d="http://schemas.microsoft.com/office/drawing/2017/model3d" xmlns:o="urn:schemas-microsoft-com:office:office" xmlns:oel="http://schemas.microsoft.com/office/2019/extlst" xmlns:r="http://schemas.openxmlformats.org/officeDocument/2006/relationships" xmlns:m="http://schemas.openxmlformats.org/officeDocument/2006/math" xmlns:v="urn:schemas-microsoft-com:vml" xmlns:wp14="http://schemas.microsoft.com/office/word/2010/wordprocessingDrawing" xmlns:wp="http://schemas.openxmlformats.org/drawingml/2006/wordprocessingDrawing" xmlns:w10="urn:schemas-microsoft-com:office:word" xmlns:w="http://schemas.openxmlformats.org/wordprocessingml/2006/main" xmlns:w14="http://schemas.microsoft.com/office/word/2010/wordml" xmlns:w15="http://schemas.microsoft.com/office/word/2012/wordml" xmlns:w16cex="http://schemas.microsoft.com/office/word/2018/wordml/cex" xmlns:w16cid="http://schemas.microsoft.com/office/word/2016/wordml/cid" xmlns:w16="http://schemas.microsoft.com/office/word/2018/wordml" xmlns:w16du="http://schemas.microsoft.com/office/word/2023/wordml/word16du" xmlns:w16sdtdh="http://schemas.microsoft.com/office/word/2020/wordml/sdtdatahash" xmlns:w16se="http://schemas.microsoft.com/office/word/2015/wordml/symex" xmlns:wpg="http://schemas.microsoft.com/office/word/2010/wordprocessingGroup" xmlns:wpi="http://schemas.microsoft.com/office/word/2010/wordprocessingInk" xmlns:wne="http://schemas.microsoft.com/office/word/2006/wordml" xmlns:wps="http://schemas.microsoft.com/office/word/2010/wordprocessingShape" mc:Ignorable="w14 w15 w16se w16cid w16 w16cex w16sdtdh wp14">
   <w:tbl>
     <w:tblPr>
@@ -2219,76 +2458,7 @@
               <w:sz w:val="16"/>
               <w:szCs w:val="16"/>
             </w:rPr>
-            <w:fldChar w:fldCharType="begin"/>
-          </w:r>
-          <w:r>
-            <w:rPr>
-              <w:rFonts w:ascii="Verdana" w:hAnsi="Verdana"/>
-              <w:b w:val="0"/>
-              <w:sz w:val="16"/>
-              <w:szCs w:val="16"/>
-              <w:lang w:val="de-CH"/>
-            </w:rPr>
-            <w:instrText xml:space="preserve"> </w:instrText>
-          </w:r>
-          <w:r>
-            <w:rPr>
-              <w:rFonts w:ascii="Verdana" w:hAnsi="Verdana"/>
-              <w:b w:val="0"/>
-              <w:sz w:val="16"/>
-              <w:szCs w:val="16"/>
-              <w:lang w:val="de-CH"/>
-            </w:rPr>
-            <w:instrText>FILENAME</w:instrText>
-          </w:r>
-          <w:r>
-            <w:rPr>
-              <w:rFonts w:ascii="Verdana" w:hAnsi="Verdana"/>
-              <w:b w:val="0"/>
-              <w:sz w:val="16"/>
-              <w:szCs w:val="16"/>
-              <w:lang w:val="de-CH"/>
-            </w:rPr>
-            <w:instrText xml:space="preserve">  \* MERGEFORMAT </w:instrText>
-          </w:r>
-          <w:r>
-            <w:rPr>
-              <w:rFonts w:ascii="Verdana" w:hAnsi="Verdana"/>
-              <w:b w:val="0"/>
-              <w:sz w:val="16"/>
-              <w:szCs w:val="16"/>
-            </w:rPr>
-            <w:fldChar w:fldCharType="separate"/>
-          </w:r>
-          <w:r>
-            <w:rPr>
-              <w:rFonts w:ascii="Verdana" w:hAnsi="Verdana"/>
-              <w:b w:val="0"/>
-              <w:noProof/>
-              <w:sz w:val="16"/>
-              <w:szCs w:val="16"/>
-              <w:lang w:val="de-CH"/>
-            </w:rPr>
-            <w:t>20_Dokumentation_Vorlage</w:t>
-          </w:r>
-          <w:r>
-            <w:rPr>
-              <w:rFonts w:ascii="Verdana" w:hAnsi="Verdana"/>
-              <w:b w:val="0"/>
-              <w:sz w:val="16"/>
-              <w:szCs w:val="16"/>
-            </w:rPr>
-            <w:fldChar w:fldCharType="end"/>
-          </w:r>
-          <w:r>
-            <w:rPr>
-              <w:rFonts w:ascii="Verdana" w:hAnsi="Verdana"/>
-              <w:b w:val="0"/>
-              <w:sz w:val="16"/>
-              <w:szCs w:val="16"/>
-              <w:lang w:val="de-CH"/>
-            </w:rPr>
-            <w:t xml:space="preserve">  / </w:t>
+            <w:t xml:space="preserve">David Hofstetter / </w:t>
           </w:r>
           <w:r>
             <w:rPr>
@@ -2361,7 +2531,7 @@
               <w:sz w:val="16"/>
               <w:szCs w:val="16"/>
             </w:rPr>
-            <w:t>11.05.2023</w:t>
+            <w:t>12.05.2023</w:t>
           </w:r>
           <w:r>
             <w:rPr>
@@ -2387,16 +2557,6 @@
               <w:lang w:val="de-CH"/>
             </w:rPr>
           </w:pPr>
-          <w:r>
-            <w:rPr>
-              <w:rFonts w:ascii="Verdana" w:hAnsi="Verdana"/>
-              <w:b w:val="0"/>
-              <w:sz w:val="16"/>
-              <w:szCs w:val="16"/>
-              <w:lang w:val="de-CH"/>
-            </w:rPr>
-            <w:t>bbw R. Lanza</w:t>
-          </w:r>
         </w:p>
       </w:tc>
       <w:tc>
@@ -2510,16 +2670,6 @@
 </w:ftr>
 </file>
 
-<file path=word/footer3.xml><?xml version="1.0" encoding="utf-8"?>
-<w:ftr xmlns:wpc="http://schemas.microsoft.com/office/word/2010/wordprocessingCanvas" xmlns:cx="http://schemas.microsoft.com/office/drawing/2014/chartex" xmlns:cx1="http://schemas.microsoft.com/office/drawing/2015/9/8/chartex" xmlns:cx2="http://schemas.microsoft.com/office/drawing/2015/10/21/chartex" xmlns:cx3="http://schemas.microsoft.com/office/drawing/2016/5/9/chartex" xmlns:cx4="http://schemas.microsoft.com/office/drawing/2016/5/10/chartex" xmlns:cx5="http://schemas.microsoft.com/office/drawing/2016/5/11/chartex" xmlns:cx6="http://schemas.microsoft.com/office/drawing/2016/5/12/chartex" xmlns:cx7="http://schemas.microsoft.com/office/drawing/2016/5/13/chartex" xmlns:cx8="http://schemas.microsoft.com/office/drawing/2016/5/14/chartex" xmlns:mc="http://schemas.openxmlformats.org/markup-compatibility/2006" xmlns:aink="http://schemas.microsoft.com/office/drawing/2016/ink" xmlns:am3d="http://schemas.microsoft.com/office/drawing/2017/model3d" xmlns:o="urn:schemas-microsoft-com:office:office" xmlns:oel="http://schemas.microsoft.com/office/2019/extlst" xmlns:r="http://schemas.openxmlformats.org/officeDocument/2006/relationships" xmlns:m="http://schemas.openxmlformats.org/officeDocument/2006/math" xmlns:v="urn:schemas-microsoft-com:vml" xmlns:wp14="http://schemas.microsoft.com/office/word/2010/wordprocessingDrawing" xmlns:wp="http://schemas.openxmlformats.org/drawingml/2006/wordprocessingDrawing" xmlns:w10="urn:schemas-microsoft-com:office:word" xmlns:w="http://schemas.openxmlformats.org/wordprocessingml/2006/main" xmlns:w14="http://schemas.microsoft.com/office/word/2010/wordml" xmlns:w15="http://schemas.microsoft.com/office/word/2012/wordml" xmlns:w16cex="http://schemas.microsoft.com/office/word/2018/wordml/cex" xmlns:w16cid="http://schemas.microsoft.com/office/word/2016/wordml/cid" xmlns:w16="http://schemas.microsoft.com/office/word/2018/wordml" xmlns:w16du="http://schemas.microsoft.com/office/word/2023/wordml/word16du" xmlns:w16sdtdh="http://schemas.microsoft.com/office/word/2020/wordml/sdtdatahash" xmlns:w16se="http://schemas.microsoft.com/office/word/2015/wordml/symex" xmlns:wpg="http://schemas.microsoft.com/office/word/2010/wordprocessingGroup" xmlns:wpi="http://schemas.microsoft.com/office/word/2010/wordprocessingInk" xmlns:wne="http://schemas.microsoft.com/office/word/2006/wordml" xmlns:wps="http://schemas.microsoft.com/office/word/2010/wordprocessingShape" mc:Ignorable="w14 w15 w16se w16cid w16 w16cex w16sdtdh wp14">
-  <w:p>
-    <w:pPr>
-      <w:pStyle w:val="Fuzeile"/>
-    </w:pPr>
-  </w:p>
-</w:ftr>
-</file>
-
 <file path=word/footnotes.xml><?xml version="1.0" encoding="utf-8"?>
 <w:footnotes xmlns:wpc="http://schemas.microsoft.com/office/word/2010/wordprocessingCanvas" xmlns:cx="http://schemas.microsoft.com/office/drawing/2014/chartex" xmlns:cx1="http://schemas.microsoft.com/office/drawing/2015/9/8/chartex" xmlns:cx2="http://schemas.microsoft.com/office/drawing/2015/10/21/chartex" xmlns:cx3="http://schemas.microsoft.com/office/drawing/2016/5/9/chartex" xmlns:cx4="http://schemas.microsoft.com/office/drawing/2016/5/10/chartex" xmlns:cx5="http://schemas.microsoft.com/office/drawing/2016/5/11/chartex" xmlns:cx6="http://schemas.microsoft.com/office/drawing/2016/5/12/chartex" xmlns:cx7="http://schemas.microsoft.com/office/drawing/2016/5/13/chartex" xmlns:cx8="http://schemas.microsoft.com/office/drawing/2016/5/14/chartex" xmlns:mc="http://schemas.openxmlformats.org/markup-compatibility/2006" xmlns:aink="http://schemas.microsoft.com/office/drawing/2016/ink" xmlns:am3d="http://schemas.microsoft.com/office/drawing/2017/model3d" xmlns:o="urn:schemas-microsoft-com:office:office" xmlns:oel="http://schemas.microsoft.com/office/2019/extlst" xmlns:r="http://schemas.openxmlformats.org/officeDocument/2006/relationships" xmlns:m="http://schemas.openxmlformats.org/officeDocument/2006/math" xmlns:v="urn:schemas-microsoft-com:vml" xmlns:wp14="http://schemas.microsoft.com/office/word/2010/wordprocessingDrawing" xmlns:wp="http://schemas.openxmlformats.org/drawingml/2006/wordprocessingDrawing" xmlns:w10="urn:schemas-microsoft-com:office:word" xmlns:w="http://schemas.openxmlformats.org/wordprocessingml/2006/main" xmlns:w14="http://schemas.microsoft.com/office/word/2010/wordml" xmlns:w15="http://schemas.microsoft.com/office/word/2012/wordml" xmlns:w16cex="http://schemas.microsoft.com/office/word/2018/wordml/cex" xmlns:w16cid="http://schemas.microsoft.com/office/word/2016/wordml/cid" xmlns:w16="http://schemas.microsoft.com/office/word/2018/wordml" xmlns:w16du="http://schemas.microsoft.com/office/word/2023/wordml/word16du" xmlns:w16sdtdh="http://schemas.microsoft.com/office/word/2020/wordml/sdtdatahash" xmlns:w16se="http://schemas.microsoft.com/office/word/2015/wordml/symex" xmlns:wpg="http://schemas.microsoft.com/office/word/2010/wordprocessingGroup" xmlns:wpi="http://schemas.microsoft.com/office/word/2010/wordprocessingInk" xmlns:wne="http://schemas.microsoft.com/office/word/2006/wordml" xmlns:wps="http://schemas.microsoft.com/office/word/2010/wordprocessingShape" mc:Ignorable="w14 w15 w16se w16cid w16 w16cex w16sdtdh wp14">
   <w:footnote w:type="separator" w:id="-1">
@@ -2546,16 +2696,6 @@
 </file>
 
 <file path=word/header1.xml><?xml version="1.0" encoding="utf-8"?>
-<w:hdr xmlns:wpc="http://schemas.microsoft.com/office/word/2010/wordprocessingCanvas" xmlns:cx="http://schemas.microsoft.com/office/drawing/2014/chartex" xmlns:cx1="http://schemas.microsoft.com/office/drawing/2015/9/8/chartex" xmlns:cx2="http://schemas.microsoft.com/office/drawing/2015/10/21/chartex" xmlns:cx3="http://schemas.microsoft.com/office/drawing/2016/5/9/chartex" xmlns:cx4="http://schemas.microsoft.com/office/drawing/2016/5/10/chartex" xmlns:cx5="http://schemas.microsoft.com/office/drawing/2016/5/11/chartex" xmlns:cx6="http://schemas.microsoft.com/office/drawing/2016/5/12/chartex" xmlns:cx7="http://schemas.microsoft.com/office/drawing/2016/5/13/chartex" xmlns:cx8="http://schemas.microsoft.com/office/drawing/2016/5/14/chartex" xmlns:mc="http://schemas.openxmlformats.org/markup-compatibility/2006" xmlns:aink="http://schemas.microsoft.com/office/drawing/2016/ink" xmlns:am3d="http://schemas.microsoft.com/office/drawing/2017/model3d" xmlns:o="urn:schemas-microsoft-com:office:office" xmlns:oel="http://schemas.microsoft.com/office/2019/extlst" xmlns:r="http://schemas.openxmlformats.org/officeDocument/2006/relationships" xmlns:m="http://schemas.openxmlformats.org/officeDocument/2006/math" xmlns:v="urn:schemas-microsoft-com:vml" xmlns:wp14="http://schemas.microsoft.com/office/word/2010/wordprocessingDrawing" xmlns:wp="http://schemas.openxmlformats.org/drawingml/2006/wordprocessingDrawing" xmlns:w10="urn:schemas-microsoft-com:office:word" xmlns:w="http://schemas.openxmlformats.org/wordprocessingml/2006/main" xmlns:w14="http://schemas.microsoft.com/office/word/2010/wordml" xmlns:w15="http://schemas.microsoft.com/office/word/2012/wordml" xmlns:w16cex="http://schemas.microsoft.com/office/word/2018/wordml/cex" xmlns:w16cid="http://schemas.microsoft.com/office/word/2016/wordml/cid" xmlns:w16="http://schemas.microsoft.com/office/word/2018/wordml" xmlns:w16du="http://schemas.microsoft.com/office/word/2023/wordml/word16du" xmlns:w16sdtdh="http://schemas.microsoft.com/office/word/2020/wordml/sdtdatahash" xmlns:w16se="http://schemas.microsoft.com/office/word/2015/wordml/symex" xmlns:wpg="http://schemas.microsoft.com/office/word/2010/wordprocessingGroup" xmlns:wpi="http://schemas.microsoft.com/office/word/2010/wordprocessingInk" xmlns:wne="http://schemas.microsoft.com/office/word/2006/wordml" xmlns:wps="http://schemas.microsoft.com/office/word/2010/wordprocessingShape" mc:Ignorable="w14 w15 w16se w16cid w16 w16cex w16sdtdh wp14">
-  <w:p>
-    <w:pPr>
-      <w:pStyle w:val="Kopfzeile"/>
-    </w:pPr>
-  </w:p>
-</w:hdr>
-</file>
-
-<file path=word/header2.xml><?xml version="1.0" encoding="utf-8"?>
 <w:hdr xmlns:wpc="http://schemas.microsoft.com/office/word/2010/wordprocessingCanvas" xmlns:cx="http://schemas.microsoft.com/office/drawing/2014/chartex" xmlns:cx1="http://schemas.microsoft.com/office/drawing/2015/9/8/chartex" xmlns:cx2="http://schemas.microsoft.com/office/drawing/2015/10/21/chartex" xmlns:cx3="http://schemas.microsoft.com/office/drawing/2016/5/9/chartex" xmlns:cx4="http://schemas.microsoft.com/office/drawing/2016/5/10/chartex" xmlns:cx5="http://schemas.microsoft.com/office/drawing/2016/5/11/chartex" xmlns:cx6="http://schemas.microsoft.com/office/drawing/2016/5/12/chartex" xmlns:cx7="http://schemas.microsoft.com/office/drawing/2016/5/13/chartex" xmlns:cx8="http://schemas.microsoft.com/office/drawing/2016/5/14/chartex" xmlns:mc="http://schemas.openxmlformats.org/markup-compatibility/2006" xmlns:aink="http://schemas.microsoft.com/office/drawing/2016/ink" xmlns:am3d="http://schemas.microsoft.com/office/drawing/2017/model3d" xmlns:o="urn:schemas-microsoft-com:office:office" xmlns:oel="http://schemas.microsoft.com/office/2019/extlst" xmlns:r="http://schemas.openxmlformats.org/officeDocument/2006/relationships" xmlns:m="http://schemas.openxmlformats.org/officeDocument/2006/math" xmlns:v="urn:schemas-microsoft-com:vml" xmlns:wp14="http://schemas.microsoft.com/office/word/2010/wordprocessingDrawing" xmlns:wp="http://schemas.openxmlformats.org/drawingml/2006/wordprocessingDrawing" xmlns:w10="urn:schemas-microsoft-com:office:word" xmlns:w="http://schemas.openxmlformats.org/wordprocessingml/2006/main" xmlns:w14="http://schemas.microsoft.com/office/word/2010/wordml" xmlns:w15="http://schemas.microsoft.com/office/word/2012/wordml" xmlns:w16cex="http://schemas.microsoft.com/office/word/2018/wordml/cex" xmlns:w16cid="http://schemas.microsoft.com/office/word/2016/wordml/cid" xmlns:w16="http://schemas.microsoft.com/office/word/2018/wordml" xmlns:w16du="http://schemas.microsoft.com/office/word/2023/wordml/word16du" xmlns:w16sdtdh="http://schemas.microsoft.com/office/word/2020/wordml/sdtdatahash" xmlns:w16se="http://schemas.microsoft.com/office/word/2015/wordml/symex" xmlns:wpg="http://schemas.microsoft.com/office/word/2010/wordprocessingGroup" xmlns:wpi="http://schemas.microsoft.com/office/word/2010/wordprocessingInk" xmlns:wne="http://schemas.microsoft.com/office/word/2006/wordml" xmlns:wps="http://schemas.microsoft.com/office/word/2010/wordprocessingShape" mc:Ignorable="w14 w15 w16se w16cid w16 w16cex w16sdtdh wp14">
   <w:tbl>
     <w:tblPr>
@@ -2593,19 +2733,7 @@
             <w:pStyle w:val="KopfzeileLinks"/>
           </w:pPr>
           <w:r>
-            <w:t>Modul 431</w:t>
-          </w:r>
-          <w:r>
-            <w:t xml:space="preserve"> – </w:t>
-          </w:r>
-          <w:r>
-            <w:t xml:space="preserve">Aufträge </w:t>
-          </w:r>
-          <w:r>
-            <w:t xml:space="preserve">selbständig </w:t>
-          </w:r>
-          <w:r>
-            <w:t>erledigen</w:t>
+            <w:t>Projektmodul</w:t>
           </w:r>
         </w:p>
         <w:p>
@@ -2699,16 +2827,6 @@
     <w:r>
       <w:tab/>
     </w:r>
-  </w:p>
-</w:hdr>
-</file>
-
-<file path=word/header3.xml><?xml version="1.0" encoding="utf-8"?>
-<w:hdr xmlns:wpc="http://schemas.microsoft.com/office/word/2010/wordprocessingCanvas" xmlns:cx="http://schemas.microsoft.com/office/drawing/2014/chartex" xmlns:cx1="http://schemas.microsoft.com/office/drawing/2015/9/8/chartex" xmlns:cx2="http://schemas.microsoft.com/office/drawing/2015/10/21/chartex" xmlns:cx3="http://schemas.microsoft.com/office/drawing/2016/5/9/chartex" xmlns:cx4="http://schemas.microsoft.com/office/drawing/2016/5/10/chartex" xmlns:cx5="http://schemas.microsoft.com/office/drawing/2016/5/11/chartex" xmlns:cx6="http://schemas.microsoft.com/office/drawing/2016/5/12/chartex" xmlns:cx7="http://schemas.microsoft.com/office/drawing/2016/5/13/chartex" xmlns:cx8="http://schemas.microsoft.com/office/drawing/2016/5/14/chartex" xmlns:mc="http://schemas.openxmlformats.org/markup-compatibility/2006" xmlns:aink="http://schemas.microsoft.com/office/drawing/2016/ink" xmlns:am3d="http://schemas.microsoft.com/office/drawing/2017/model3d" xmlns:o="urn:schemas-microsoft-com:office:office" xmlns:oel="http://schemas.microsoft.com/office/2019/extlst" xmlns:r="http://schemas.openxmlformats.org/officeDocument/2006/relationships" xmlns:m="http://schemas.openxmlformats.org/officeDocument/2006/math" xmlns:v="urn:schemas-microsoft-com:vml" xmlns:wp14="http://schemas.microsoft.com/office/word/2010/wordprocessingDrawing" xmlns:wp="http://schemas.openxmlformats.org/drawingml/2006/wordprocessingDrawing" xmlns:w10="urn:schemas-microsoft-com:office:word" xmlns:w="http://schemas.openxmlformats.org/wordprocessingml/2006/main" xmlns:w14="http://schemas.microsoft.com/office/word/2010/wordml" xmlns:w15="http://schemas.microsoft.com/office/word/2012/wordml" xmlns:w16cex="http://schemas.microsoft.com/office/word/2018/wordml/cex" xmlns:w16cid="http://schemas.microsoft.com/office/word/2016/wordml/cid" xmlns:w16="http://schemas.microsoft.com/office/word/2018/wordml" xmlns:w16du="http://schemas.microsoft.com/office/word/2023/wordml/word16du" xmlns:w16sdtdh="http://schemas.microsoft.com/office/word/2020/wordml/sdtdatahash" xmlns:w16se="http://schemas.microsoft.com/office/word/2015/wordml/symex" xmlns:wpg="http://schemas.microsoft.com/office/word/2010/wordprocessingGroup" xmlns:wpi="http://schemas.microsoft.com/office/word/2010/wordprocessingInk" xmlns:wne="http://schemas.microsoft.com/office/word/2006/wordml" xmlns:wps="http://schemas.microsoft.com/office/word/2010/wordprocessingShape" mc:Ignorable="w14 w15 w16se w16cid w16 w16cex w16sdtdh wp14">
-  <w:p>
-    <w:pPr>
-      <w:pStyle w:val="Kopfzeile"/>
-    </w:pPr>
   </w:p>
 </w:hdr>
 </file>

</xml_diff>